<commit_message>
Pflichtanlagen Vorbereitung ohne Berechnung
</commit_message>
<xml_diff>
--- a/Ausgabe/60/2023/60-2023-06-Vorb_Ertraege.docx
+++ b/Ausgabe/60/2023/60-2023-06-Vorb_Ertraege.docx
@@ -5778,13 +5778,12 @@
         </w:tabs>
       </w:pPr>
       <w:r>
-        <w:t xml:space="preserve">Hauptansatz (= 4.131 EW x 0.3) </w:t>
+        <w:t xml:space="preserve">Hauptansatz (= 4.131 EW x 0.3)</w:t>
       </w:r>
       <w:r>
         <w:tab/>
       </w:r>
       <w:r>
-        <w:tab/>
         <w:t xml:space="preserve">1.239</w:t>
       </w:r>
     </w:p>
@@ -6011,6 +6010,13 @@
           <w:u w:val="single"/>
         </w:rPr>
       </w:pPr>
+    </w:p>
+    <w:p>
+      <w:pPr>
+        <w:rPr>
+          <w:u w:val="single"/>
+        </w:rPr>
+      </w:pPr>
       <w:r>
         <w:rPr>
           <w:u w:val="single"/>
@@ -6058,8 +6064,10 @@
       </w:r>
       <w:r>
         <w:tab/>
-        <w:t>Ansatz</w:t>
-      </w:r>
+        <w:t xml:space="preserve">Ansatz</w:t>
+      </w:r>
+      <w:bookmarkStart w:id="0" w:name="_GoBack"/>
+      <w:bookmarkEnd w:id="0"/>
     </w:p>
     <w:p>
       <w:pPr>
@@ -6070,20 +6078,6 @@
         </w:tabs>
       </w:pPr>
       <w:r>
-        <w:t>Mittelber</w:t>
-      </w:r>
-      <w:r>
-        <w:t>e</w:t>
-      </w:r>
-      <w:bookmarkStart w:id="0" w:name="_GoBack"/>
-      <w:bookmarkEnd w:id="0"/>
-      <w:r>
-        <w:t xml:space="preserve">ich</w:t>
-      </w:r>
-      <w:r>
-        <w:tab/>
-      </w:r>
-      <w:r>
         <w:t xml:space="preserve"/>
       </w:r>
     </w:p>
@@ -6097,7 +6091,6 @@
         <w:rPr>
           <w:u w:val="single"/>
         </w:rPr>
-        <w:lastRenderedPageBreak/>
         <w:t xml:space="preserve"/>
       </w:r>
     </w:p>

</xml_diff>